<commit_message>
Finishing touches on BW 04(Apr)_2023
</commit_message>
<xml_diff>
--- a/Posts/2023/04(Apr)/Aristotle2Digital/A2D_04(Apr)_2023 - Is True Of part 1 Russell Redux.docx
+++ b/Posts/2023/04(Apr)/Aristotle2Digital/A2D_04(Apr)_2023 - Is True Of part 1 Russell Redux.docx
@@ -4,10 +4,7 @@
   <w:body>
     <w:p>
       <w:r>
-        <w:t>Is True Of</w:t>
-      </w:r>
-      <w:r>
-        <w:t xml:space="preserve"> – Part 1: Russell </w:t>
+        <w:t xml:space="preserve">Is True Of – Part 1: Russell </w:t>
       </w:r>
       <w:r>
         <w:t>Redux</w:t>
@@ -15,13 +12,7 @@
     </w:p>
     <w:p>
       <w:r>
-        <w:t xml:space="preserve">This month's post </w:t>
-      </w:r>
-      <w:r>
-        <w:t xml:space="preserve">and the next one are </w:t>
-      </w:r>
-      <w:r>
-        <w:t xml:space="preserve">based on the YouTube video entitled </w:t>
+        <w:t xml:space="preserve">This month's post and the next one are based on the YouTube video entitled </w:t>
       </w:r>
       <w:hyperlink r:id="rId5" w:history="1">
         <w:r>
@@ -56,47 +47,11 @@
           <w:rPr>
             <w:rStyle w:val="Hyperlink"/>
           </w:rPr>
-          <w:t>Russell’s pa</w:t>
-        </w:r>
-        <w:r>
-          <w:rPr>
-            <w:rStyle w:val="Hyperlink"/>
-          </w:rPr>
-          <w:t>r</w:t>
-        </w:r>
-        <w:r>
-          <w:rPr>
-            <w:rStyle w:val="Hyperlink"/>
-          </w:rPr>
-          <w:t>adox</w:t>
+          <w:t>Russell’s paradox</w:t>
         </w:r>
       </w:hyperlink>
       <w:r>
-        <w:t xml:space="preserve"> shook the foundations of mathematics by casting doubt on whether it were possible to logically establish mathematics as an objective</w:t>
-      </w:r>
-      <w:r>
-        <w:t xml:space="preserve"> discipline with rules that reflect something beyond human convention or construction</w:t>
-      </w:r>
-      <w:r>
-        <w:t xml:space="preserve">.  </w:t>
-      </w:r>
-      <w:r>
-        <w:t>And while, i</w:t>
-      </w:r>
-      <w:r>
-        <w:t>n the aftermath, a variety of patches were proposed that sidestep the issue by eliminating certain constructions</w:t>
-      </w:r>
-      <w:r>
-        <w:t xml:space="preserve">, </w:t>
-      </w:r>
-      <w:r>
-        <w:t>Kaplan's essential point is that the same mental processes that lead to Russell's paradox lead to logical paradoxes in natural language</w:t>
-      </w:r>
-      <w:r>
-        <w:t xml:space="preserve">.  These natural language paradoxes, in turn, reflect something deeper in how we think and, as a result, </w:t>
-      </w:r>
-      <w:r>
-        <w:t xml:space="preserve">we can't sidestep these processes in everyday life the way they are </w:t>
+        <w:t xml:space="preserve"> shook the foundations of mathematics by casting doubt on whether it were possible to logically establish mathematics as an objective discipline with rules that reflect something beyond human convention or construction.  And while, in the aftermath, a variety of patches were proposed that sidestep the issue by eliminating certain constructions, Kaplan's essential point is that the same mental processes that lead to Russell's paradox lead to logical paradoxes in natural language.  These natural language paradoxes, in turn, reflect something deeper in how we think and, as a result, we can't sidestep these processes in everyday life the way they are </w:t>
       </w:r>
       <w:r>
         <w:t xml:space="preserve">currently and narrowly </w:t>
@@ -350,6 +305,9 @@
         <w:t>Rule 10 - You Can Have Sets of Set</w:t>
       </w:r>
       <w:r>
+        <w:t>s</w:t>
+      </w:r>
+      <w:r>
         <w:t xml:space="preserve"> (</w:t>
       </w:r>
       <w:r>
@@ -682,10 +640,7 @@
         <w:t xml:space="preserve"> Zermelo-</w:t>
       </w:r>
       <w:r>
-        <w:t xml:space="preserve"> </w:t>
-      </w:r>
-      <w:r>
-        <w:t>Fraenkel</w:t>
+        <w:t xml:space="preserve"> Fraenkel</w:t>
       </w:r>
       <w:r>
         <w:t xml:space="preserve"> with </w:t>

</xml_diff>